<commit_message>
added documents for html css javascript
</commit_message>
<xml_diff>
--- a/Net Core-Daywise.docx
+++ b/Net Core-Daywise.docx
@@ -3421,11 +3421,13 @@
         <w:ind w:right="375"/>
         <w:rPr>
           <w:rFonts w:asciiTheme="minorHAnsi" w:hAnsiTheme="minorHAnsi" w:cstheme="minorHAnsi"/>
-        </w:rPr>
-      </w:pPr>
-      <w:r>
-        <w:rPr>
-          <w:rFonts w:asciiTheme="minorHAnsi" w:hAnsiTheme="minorHAnsi" w:cstheme="minorHAnsi"/>
+          <w:highlight w:val="yellow"/>
+        </w:rPr>
+      </w:pPr>
+      <w:r>
+        <w:rPr>
+          <w:rFonts w:asciiTheme="minorHAnsi" w:hAnsiTheme="minorHAnsi" w:cstheme="minorHAnsi"/>
+          <w:highlight w:val="yellow"/>
         </w:rPr>
         <w:t>Customizing</w:t>
       </w:r>
@@ -3433,12 +3435,14 @@
         <w:rPr>
           <w:rFonts w:asciiTheme="minorHAnsi" w:hAnsiTheme="minorHAnsi" w:cstheme="minorHAnsi"/>
           <w:spacing w:val="-4"/>
-        </w:rPr>
-        <w:t xml:space="preserve"> </w:t>
-      </w:r>
-      <w:r>
-        <w:rPr>
-          <w:rFonts w:asciiTheme="minorHAnsi" w:hAnsiTheme="minorHAnsi" w:cstheme="minorHAnsi"/>
+          <w:highlight w:val="yellow"/>
+        </w:rPr>
+        <w:t xml:space="preserve"> </w:t>
+      </w:r>
+      <w:r>
+        <w:rPr>
+          <w:rFonts w:asciiTheme="minorHAnsi" w:hAnsiTheme="minorHAnsi" w:cstheme="minorHAnsi"/>
+          <w:highlight w:val="yellow"/>
         </w:rPr>
         <w:t>Visual</w:t>
       </w:r>
@@ -3446,12 +3450,14 @@
         <w:rPr>
           <w:rFonts w:asciiTheme="minorHAnsi" w:hAnsiTheme="minorHAnsi" w:cstheme="minorHAnsi"/>
           <w:spacing w:val="-3"/>
-        </w:rPr>
-        <w:t xml:space="preserve"> </w:t>
-      </w:r>
-      <w:r>
-        <w:rPr>
-          <w:rFonts w:asciiTheme="minorHAnsi" w:hAnsiTheme="minorHAnsi" w:cstheme="minorHAnsi"/>
+          <w:highlight w:val="yellow"/>
+        </w:rPr>
+        <w:t xml:space="preserve"> </w:t>
+      </w:r>
+      <w:r>
+        <w:rPr>
+          <w:rFonts w:asciiTheme="minorHAnsi" w:hAnsiTheme="minorHAnsi" w:cstheme="minorHAnsi"/>
+          <w:highlight w:val="yellow"/>
         </w:rPr>
         <w:t>Studio</w:t>
       </w:r>
@@ -3459,12 +3465,14 @@
         <w:rPr>
           <w:rFonts w:asciiTheme="minorHAnsi" w:hAnsiTheme="minorHAnsi" w:cstheme="minorHAnsi"/>
           <w:spacing w:val="-5"/>
-        </w:rPr>
-        <w:t xml:space="preserve"> </w:t>
-      </w:r>
-      <w:r>
-        <w:rPr>
-          <w:rFonts w:asciiTheme="minorHAnsi" w:hAnsiTheme="minorHAnsi" w:cstheme="minorHAnsi"/>
+          <w:highlight w:val="yellow"/>
+        </w:rPr>
+        <w:t xml:space="preserve"> </w:t>
+      </w:r>
+      <w:r>
+        <w:rPr>
+          <w:rFonts w:asciiTheme="minorHAnsi" w:hAnsiTheme="minorHAnsi" w:cstheme="minorHAnsi"/>
+          <w:highlight w:val="yellow"/>
         </w:rPr>
         <w:t>Settings</w:t>
       </w:r>
@@ -3472,12 +3480,14 @@
         <w:rPr>
           <w:rFonts w:asciiTheme="minorHAnsi" w:hAnsiTheme="minorHAnsi" w:cstheme="minorHAnsi"/>
           <w:spacing w:val="-4"/>
-        </w:rPr>
-        <w:t xml:space="preserve"> </w:t>
-      </w:r>
-      <w:r>
-        <w:rPr>
-          <w:rFonts w:asciiTheme="minorHAnsi" w:hAnsiTheme="minorHAnsi" w:cstheme="minorHAnsi"/>
+          <w:highlight w:val="yellow"/>
+        </w:rPr>
+        <w:t xml:space="preserve"> </w:t>
+      </w:r>
+      <w:r>
+        <w:rPr>
+          <w:rFonts w:asciiTheme="minorHAnsi" w:hAnsiTheme="minorHAnsi" w:cstheme="minorHAnsi"/>
+          <w:highlight w:val="yellow"/>
         </w:rPr>
         <w:t>–</w:t>
       </w:r>
@@ -3485,12 +3495,14 @@
         <w:rPr>
           <w:rFonts w:asciiTheme="minorHAnsi" w:hAnsiTheme="minorHAnsi" w:cstheme="minorHAnsi"/>
           <w:spacing w:val="-3"/>
-        </w:rPr>
-        <w:t xml:space="preserve"> </w:t>
-      </w:r>
-      <w:r>
-        <w:rPr>
-          <w:rFonts w:asciiTheme="minorHAnsi" w:hAnsiTheme="minorHAnsi" w:cstheme="minorHAnsi"/>
+          <w:highlight w:val="yellow"/>
+        </w:rPr>
+        <w:t xml:space="preserve"> </w:t>
+      </w:r>
+      <w:r>
+        <w:rPr>
+          <w:rFonts w:asciiTheme="minorHAnsi" w:hAnsiTheme="minorHAnsi" w:cstheme="minorHAnsi"/>
+          <w:highlight w:val="yellow"/>
         </w:rPr>
         <w:t>Extensions,</w:t>
       </w:r>
@@ -3498,12 +3510,14 @@
         <w:rPr>
           <w:rFonts w:asciiTheme="minorHAnsi" w:hAnsiTheme="minorHAnsi" w:cstheme="minorHAnsi"/>
           <w:spacing w:val="-4"/>
-        </w:rPr>
-        <w:t xml:space="preserve"> </w:t>
-      </w:r>
-      <w:r>
-        <w:rPr>
-          <w:rFonts w:asciiTheme="minorHAnsi" w:hAnsiTheme="minorHAnsi" w:cstheme="minorHAnsi"/>
+          <w:highlight w:val="yellow"/>
+        </w:rPr>
+        <w:t xml:space="preserve"> </w:t>
+      </w:r>
+      <w:r>
+        <w:rPr>
+          <w:rFonts w:asciiTheme="minorHAnsi" w:hAnsiTheme="minorHAnsi" w:cstheme="minorHAnsi"/>
+          <w:highlight w:val="yellow"/>
         </w:rPr>
         <w:t>NuGet</w:t>
       </w:r>
@@ -3511,12 +3525,14 @@
         <w:rPr>
           <w:rFonts w:asciiTheme="minorHAnsi" w:hAnsiTheme="minorHAnsi" w:cstheme="minorHAnsi"/>
           <w:spacing w:val="-3"/>
-        </w:rPr>
-        <w:t xml:space="preserve"> </w:t>
-      </w:r>
-      <w:r>
-        <w:rPr>
-          <w:rFonts w:asciiTheme="minorHAnsi" w:hAnsiTheme="minorHAnsi" w:cstheme="minorHAnsi"/>
+          <w:highlight w:val="yellow"/>
+        </w:rPr>
+        <w:t xml:space="preserve"> </w:t>
+      </w:r>
+      <w:r>
+        <w:rPr>
+          <w:rFonts w:asciiTheme="minorHAnsi" w:hAnsiTheme="minorHAnsi" w:cstheme="minorHAnsi"/>
+          <w:highlight w:val="yellow"/>
         </w:rPr>
         <w:t>Package,</w:t>
       </w:r>
@@ -3524,12 +3540,14 @@
         <w:rPr>
           <w:rFonts w:asciiTheme="minorHAnsi" w:hAnsiTheme="minorHAnsi" w:cstheme="minorHAnsi"/>
           <w:spacing w:val="-5"/>
-        </w:rPr>
-        <w:t xml:space="preserve"> </w:t>
-      </w:r>
-      <w:r>
-        <w:rPr>
-          <w:rFonts w:asciiTheme="minorHAnsi" w:hAnsiTheme="minorHAnsi" w:cstheme="minorHAnsi"/>
+          <w:highlight w:val="yellow"/>
+        </w:rPr>
+        <w:t xml:space="preserve"> </w:t>
+      </w:r>
+      <w:r>
+        <w:rPr>
+          <w:rFonts w:asciiTheme="minorHAnsi" w:hAnsiTheme="minorHAnsi" w:cstheme="minorHAnsi"/>
+          <w:highlight w:val="yellow"/>
         </w:rPr>
         <w:t>Environmental</w:t>
       </w:r>
@@ -3537,12 +3555,14 @@
         <w:rPr>
           <w:rFonts w:asciiTheme="minorHAnsi" w:hAnsiTheme="minorHAnsi" w:cstheme="minorHAnsi"/>
           <w:spacing w:val="-63"/>
-        </w:rPr>
-        <w:t xml:space="preserve"> </w:t>
-      </w:r>
-      <w:r>
-        <w:rPr>
-          <w:rFonts w:asciiTheme="minorHAnsi" w:hAnsiTheme="minorHAnsi" w:cstheme="minorHAnsi"/>
+          <w:highlight w:val="yellow"/>
+        </w:rPr>
+        <w:t xml:space="preserve"> </w:t>
+      </w:r>
+      <w:r>
+        <w:rPr>
+          <w:rFonts w:asciiTheme="minorHAnsi" w:hAnsiTheme="minorHAnsi" w:cstheme="minorHAnsi"/>
+          <w:highlight w:val="yellow"/>
         </w:rPr>
         <w:t>Settings</w:t>
       </w:r>
@@ -4006,6 +4026,7 @@
       <w:r>
         <w:rPr>
           <w:rFonts w:asciiTheme="minorHAnsi" w:hAnsiTheme="minorHAnsi" w:cstheme="minorHAnsi"/>
+          <w:highlight w:val="yellow"/>
         </w:rPr>
         <w:t>The</w:t>
       </w:r>
@@ -4013,12 +4034,14 @@
         <w:rPr>
           <w:rFonts w:asciiTheme="minorHAnsi" w:hAnsiTheme="minorHAnsi" w:cstheme="minorHAnsi"/>
           <w:spacing w:val="-3"/>
-        </w:rPr>
-        <w:t xml:space="preserve"> </w:t>
-      </w:r>
-      <w:r>
-        <w:rPr>
-          <w:rFonts w:asciiTheme="minorHAnsi" w:hAnsiTheme="minorHAnsi" w:cstheme="minorHAnsi"/>
+          <w:highlight w:val="yellow"/>
+        </w:rPr>
+        <w:t xml:space="preserve"> </w:t>
+      </w:r>
+      <w:r>
+        <w:rPr>
+          <w:rFonts w:asciiTheme="minorHAnsi" w:hAnsiTheme="minorHAnsi" w:cstheme="minorHAnsi"/>
+          <w:highlight w:val="yellow"/>
         </w:rPr>
         <w:t>GC</w:t>
       </w:r>

</xml_diff>